<commit_message>
mayor update: handsontable auto complete + rekap sppd
</commit_message>
<xml_diff>
--- a/template/surat_tugas.docx
+++ b/template/surat_tugas.docx
@@ -9,7 +9,6 @@
           <w:color w:val="000000" w:themeColor="text1"/>
         </w:rPr>
       </w:pPr>
-      <w:bookmarkStart w:id="0" w:name="_GoBack"/>
       <w:r>
         <w:rPr>
           <w:color w:val="000000" w:themeColor="text1"/>
@@ -364,7 +363,27 @@
           <w:szCs w:val="20"/>
           <w:lang w:val="sv-SE"/>
         </w:rPr>
-        <w:t>KETUA SEKOLAH TINGGI ILMU STATISTIK</w:t>
+        <w:t xml:space="preserve">KETUA </w:t>
+      </w:r>
+      <w:r>
+        <w:rPr>
+          <w:b/>
+          <w:color w:val="000000" w:themeColor="text1"/>
+          <w:sz w:val="20"/>
+          <w:szCs w:val="20"/>
+          <w:lang w:val="sv-SE"/>
+        </w:rPr>
+        <w:t xml:space="preserve">POLITEKNIK </w:t>
+      </w:r>
+      <w:r>
+        <w:rPr>
+          <w:b/>
+          <w:color w:val="000000" w:themeColor="text1"/>
+          <w:sz w:val="20"/>
+          <w:szCs w:val="20"/>
+          <w:lang w:val="sv-SE"/>
+        </w:rPr>
+        <w:t>SEKOLAH TINGGI ILMU STATISTIK</w:t>
       </w:r>
     </w:p>
     <w:p>
@@ -773,7 +792,27 @@
           <w:lang w:val="sv-SE"/>
         </w:rPr>
         <w:tab/>
-        <w:t>Undang-Undang No. 16 Tahun 1997, tentang Statistik</w:t>
+        <w:t>Undang-Undang No. 1</w:t>
+      </w:r>
+      <w:r>
+        <w:rPr>
+          <w:color w:val="000000" w:themeColor="text1"/>
+          <w:sz w:val="20"/>
+          <w:szCs w:val="20"/>
+          <w:lang w:val="sv-SE"/>
+        </w:rPr>
+        <w:t>7</w:t>
+      </w:r>
+      <w:bookmarkStart w:id="0" w:name="_GoBack"/>
+      <w:bookmarkEnd w:id="0"/>
+      <w:r>
+        <w:rPr>
+          <w:color w:val="000000" w:themeColor="text1"/>
+          <w:sz w:val="20"/>
+          <w:szCs w:val="20"/>
+          <w:lang w:val="sv-SE"/>
+        </w:rPr>
+        <w:t xml:space="preserve"> Tahun 1997, tentang Statistik</w:t>
       </w:r>
     </w:p>
     <w:p>
@@ -7183,7 +7222,6 @@
         </w:rPr>
         <w:t>{/yang_bepergian}</w:t>
       </w:r>
-      <w:bookmarkEnd w:id="0"/>
     </w:p>
     <w:sectPr>
       <w:pgSz w:w="12240" w:h="15840" w:code="1"/>
@@ -7236,7 +7274,7 @@
 
 <file path=word/numbering.xml><?xml version="1.0" encoding="utf-8"?>
 <w:numbering xmlns:wpc="http://schemas.microsoft.com/office/word/2010/wordprocessingCanvas" xmlns:mc="http://schemas.openxmlformats.org/markup-compatibility/2006" xmlns:o="urn:schemas-microsoft-com:office:office" xmlns:r="http://schemas.openxmlformats.org/officeDocument/2006/relationships" xmlns:m="http://schemas.openxmlformats.org/officeDocument/2006/math" xmlns:v="urn:schemas-microsoft-com:vml" xmlns:wp14="http://schemas.microsoft.com/office/word/2010/wordprocessingDrawing" xmlns:wp="http://schemas.openxmlformats.org/drawingml/2006/wordprocessingDrawing" xmlns:w10="urn:schemas-microsoft-com:office:word" xmlns:w="http://schemas.openxmlformats.org/wordprocessingml/2006/main" xmlns:w14="http://schemas.microsoft.com/office/word/2010/wordml" xmlns:w15="http://schemas.microsoft.com/office/word/2012/wordml" xmlns:wpg="http://schemas.microsoft.com/office/word/2010/wordprocessingGroup" xmlns:wpi="http://schemas.microsoft.com/office/word/2010/wordprocessingInk" xmlns:wne="http://schemas.microsoft.com/office/word/2006/wordml" xmlns:wps="http://schemas.microsoft.com/office/word/2010/wordprocessingShape" mc:Ignorable="w14 w15 wp14">
-  <w:abstractNum w:abstractNumId="0" w15:restartNumberingAfterBreak="0">
+  <w:abstractNum w:abstractNumId="0">
     <w:nsid w:val="0FF85F7E"/>
     <w:multiLevelType w:val="hybridMultilevel"/>
     <w:tmpl w:val="089A6A88"/>
@@ -7325,7 +7363,7 @@
       </w:pPr>
     </w:lvl>
   </w:abstractNum>
-  <w:abstractNum w:abstractNumId="1" w15:restartNumberingAfterBreak="0">
+  <w:abstractNum w:abstractNumId="1">
     <w:nsid w:val="12AE4D60"/>
     <w:multiLevelType w:val="hybridMultilevel"/>
     <w:tmpl w:val="DBF4DB18"/>
@@ -7441,7 +7479,7 @@
       </w:pPr>
     </w:lvl>
   </w:abstractNum>
-  <w:abstractNum w:abstractNumId="2" w15:restartNumberingAfterBreak="0">
+  <w:abstractNum w:abstractNumId="2">
     <w:nsid w:val="130F55CE"/>
     <w:multiLevelType w:val="hybridMultilevel"/>
     <w:tmpl w:val="17A6A3EC"/>
@@ -7557,7 +7595,7 @@
       </w:pPr>
     </w:lvl>
   </w:abstractNum>
-  <w:abstractNum w:abstractNumId="3" w15:restartNumberingAfterBreak="0">
+  <w:abstractNum w:abstractNumId="3">
     <w:nsid w:val="1CBD3CAC"/>
     <w:multiLevelType w:val="hybridMultilevel"/>
     <w:tmpl w:val="17A6A3EC"/>
@@ -7673,7 +7711,7 @@
       </w:pPr>
     </w:lvl>
   </w:abstractNum>
-  <w:abstractNum w:abstractNumId="4" w15:restartNumberingAfterBreak="0">
+  <w:abstractNum w:abstractNumId="4">
     <w:nsid w:val="1EC94F8D"/>
     <w:multiLevelType w:val="hybridMultilevel"/>
     <w:tmpl w:val="5A9EC444"/>
@@ -7792,7 +7830,7 @@
       </w:pPr>
     </w:lvl>
   </w:abstractNum>
-  <w:abstractNum w:abstractNumId="5" w15:restartNumberingAfterBreak="0">
+  <w:abstractNum w:abstractNumId="5">
     <w:nsid w:val="24DA09DC"/>
     <w:multiLevelType w:val="hybridMultilevel"/>
     <w:tmpl w:val="DBF4DB18"/>
@@ -7908,7 +7946,7 @@
       </w:pPr>
     </w:lvl>
   </w:abstractNum>
-  <w:abstractNum w:abstractNumId="6" w15:restartNumberingAfterBreak="0">
+  <w:abstractNum w:abstractNumId="6">
     <w:nsid w:val="29776ACC"/>
     <w:multiLevelType w:val="hybridMultilevel"/>
     <w:tmpl w:val="AB9E6FCC"/>
@@ -7997,7 +8035,7 @@
       </w:pPr>
     </w:lvl>
   </w:abstractNum>
-  <w:abstractNum w:abstractNumId="7" w15:restartNumberingAfterBreak="0">
+  <w:abstractNum w:abstractNumId="7">
     <w:nsid w:val="29A426AB"/>
     <w:multiLevelType w:val="hybridMultilevel"/>
     <w:tmpl w:val="DBF4DB18"/>
@@ -8113,7 +8151,7 @@
       </w:pPr>
     </w:lvl>
   </w:abstractNum>
-  <w:abstractNum w:abstractNumId="8" w15:restartNumberingAfterBreak="0">
+  <w:abstractNum w:abstractNumId="8">
     <w:nsid w:val="2E105202"/>
     <w:multiLevelType w:val="multilevel"/>
     <w:tmpl w:val="613804DE"/>
@@ -8253,7 +8291,7 @@
       </w:rPr>
     </w:lvl>
   </w:abstractNum>
-  <w:abstractNum w:abstractNumId="9" w15:restartNumberingAfterBreak="0">
+  <w:abstractNum w:abstractNumId="9">
     <w:nsid w:val="2E2D3A75"/>
     <w:multiLevelType w:val="hybridMultilevel"/>
     <w:tmpl w:val="DBF4DB18"/>
@@ -8369,7 +8407,7 @@
       </w:pPr>
     </w:lvl>
   </w:abstractNum>
-  <w:abstractNum w:abstractNumId="10" w15:restartNumberingAfterBreak="0">
+  <w:abstractNum w:abstractNumId="10">
     <w:nsid w:val="3EDE1930"/>
     <w:multiLevelType w:val="hybridMultilevel"/>
     <w:tmpl w:val="EA7ADBC8"/>
@@ -8485,7 +8523,7 @@
       </w:pPr>
     </w:lvl>
   </w:abstractNum>
-  <w:abstractNum w:abstractNumId="11" w15:restartNumberingAfterBreak="0">
+  <w:abstractNum w:abstractNumId="11">
     <w:nsid w:val="3EE47D4E"/>
     <w:multiLevelType w:val="hybridMultilevel"/>
     <w:tmpl w:val="E74048A2"/>
@@ -8601,7 +8639,7 @@
       </w:pPr>
     </w:lvl>
   </w:abstractNum>
-  <w:abstractNum w:abstractNumId="12" w15:restartNumberingAfterBreak="0">
+  <w:abstractNum w:abstractNumId="12">
     <w:nsid w:val="614B3918"/>
     <w:multiLevelType w:val="hybridMultilevel"/>
     <w:tmpl w:val="DBF4DB18"/>
@@ -8717,7 +8755,7 @@
       </w:pPr>
     </w:lvl>
   </w:abstractNum>
-  <w:abstractNum w:abstractNumId="13" w15:restartNumberingAfterBreak="0">
+  <w:abstractNum w:abstractNumId="13">
     <w:nsid w:val="6BEB6C54"/>
     <w:multiLevelType w:val="hybridMultilevel"/>
     <w:tmpl w:val="6D04C2DA"/>
@@ -8833,7 +8871,7 @@
       </w:pPr>
     </w:lvl>
   </w:abstractNum>
-  <w:abstractNum w:abstractNumId="14" w15:restartNumberingAfterBreak="0">
+  <w:abstractNum w:abstractNumId="14">
     <w:nsid w:val="6E6036D4"/>
     <w:multiLevelType w:val="multilevel"/>
     <w:tmpl w:val="613804DE"/>
@@ -8973,7 +9011,7 @@
       </w:rPr>
     </w:lvl>
   </w:abstractNum>
-  <w:abstractNum w:abstractNumId="15" w15:restartNumberingAfterBreak="0">
+  <w:abstractNum w:abstractNumId="15">
     <w:nsid w:val="70BB0C4B"/>
     <w:multiLevelType w:val="hybridMultilevel"/>
     <w:tmpl w:val="81E25B44"/>
@@ -9065,7 +9103,7 @@
       </w:pPr>
     </w:lvl>
   </w:abstractNum>
-  <w:abstractNum w:abstractNumId="16" w15:restartNumberingAfterBreak="0">
+  <w:abstractNum w:abstractNumId="16">
     <w:nsid w:val="7C523BCE"/>
     <w:multiLevelType w:val="hybridMultilevel"/>
     <w:tmpl w:val="D72A14E0"/>
@@ -9154,7 +9192,7 @@
       </w:pPr>
     </w:lvl>
   </w:abstractNum>
-  <w:abstractNum w:abstractNumId="17" w15:restartNumberingAfterBreak="0">
+  <w:abstractNum w:abstractNumId="17">
     <w:nsid w:val="7C83011E"/>
     <w:multiLevelType w:val="hybridMultilevel"/>
     <w:tmpl w:val="DBF4DB18"/>
@@ -9270,7 +9308,7 @@
       </w:pPr>
     </w:lvl>
   </w:abstractNum>
-  <w:abstractNum w:abstractNumId="18" w15:restartNumberingAfterBreak="0">
+  <w:abstractNum w:abstractNumId="18">
     <w:nsid w:val="7E60774A"/>
     <w:multiLevelType w:val="hybridMultilevel"/>
     <w:tmpl w:val="76BEB272"/>
@@ -11527,6 +11565,12 @@
   <wne:recipientData>
     <wne:active wne:val="1"/>
     <wne:hash wne:val="-256562174"/>
+  </wne:recipientData>
+  <wne:recipientData>
+    <wne:active wne:val="1"/>
+  </wne:recipientData>
+  <wne:recipientData>
+    <wne:active wne:val="1"/>
   </wne:recipientData>
   <wne:recipientData>
     <wne:active wne:val="1"/>

</xml_diff>